<commit_message>
Update RASD document - unstructured draft.docx
</commit_message>
<xml_diff>
--- a/RASD document/RASD document - unstructured draft.docx
+++ b/RASD document/RASD document - unstructured draft.docx
@@ -8453,27 +8453,7 @@
           <w:sz w:val="28"/>
           <w:szCs w:val="28"/>
         </w:rPr>
-        <w:t xml:space="preserve">not to be extremely strict and to </w:t>
-      </w:r>
-      <w:r>
-        <w:rPr>
-          <w:rStyle w:val="Enfasidelicata"/>
-          <w:i w:val="0"/>
-          <w:iCs w:val="0"/>
-          <w:sz w:val="28"/>
-          <w:szCs w:val="28"/>
-        </w:rPr>
-        <w:t>consider</w:t>
-      </w:r>
-      <w:r>
-        <w:rPr>
-          <w:rStyle w:val="Enfasidelicata"/>
-          <w:i w:val="0"/>
-          <w:iCs w:val="0"/>
-          <w:sz w:val="28"/>
-          <w:szCs w:val="28"/>
-        </w:rPr>
-        <w:t xml:space="preserve"> a small human error</w:t>
+        <w:t>not to be extremely strict and to consider a small human error</w:t>
       </w:r>
       <w:r>
         <w:rPr>
@@ -23074,9 +23054,8 @@
               <w:pStyle w:val="Paragrafoelenco"/>
               <w:numPr>
                 <w:ilvl w:val="0"/>
-                <w:numId w:val="29"/>
+                <w:numId w:val="91"/>
               </w:numPr>
-              <w:ind w:left="357" w:hanging="357"/>
               <w:rPr>
                 <w:rStyle w:val="Enfasidelicata"/>
                 <w:i w:val="0"/>
@@ -23084,6 +23063,16 @@
                 <w:sz w:val="28"/>
                 <w:szCs w:val="28"/>
               </w:rPr>
+              <w:pPrChange w:id="43" w:author="Giorgio Romeo" w:date="2020-12-08T10:27:00Z">
+                <w:pPr>
+                  <w:pStyle w:val="Paragrafoelenco"/>
+                  <w:framePr w:hSpace="141" w:wrap="around" w:vAnchor="text" w:hAnchor="margin" w:xAlign="right" w:y="318"/>
+                  <w:numPr>
+                    <w:numId w:val="29"/>
+                  </w:numPr>
+                  <w:ind w:left="357" w:hanging="357"/>
+                </w:pPr>
+              </w:pPrChange>
             </w:pPr>
             <w:r>
               <w:rPr>
@@ -23135,7 +23124,7 @@
               <w:pStyle w:val="Paragrafoelenco"/>
               <w:numPr>
                 <w:ilvl w:val="0"/>
-                <w:numId w:val="29"/>
+                <w:numId w:val="91"/>
               </w:numPr>
               <w:ind w:left="357" w:hanging="357"/>
               <w:rPr>
@@ -23145,6 +23134,16 @@
                 <w:sz w:val="28"/>
                 <w:szCs w:val="28"/>
               </w:rPr>
+              <w:pPrChange w:id="44" w:author="Giorgio Romeo" w:date="2020-12-08T10:27:00Z">
+                <w:pPr>
+                  <w:pStyle w:val="Paragrafoelenco"/>
+                  <w:framePr w:hSpace="141" w:wrap="around" w:vAnchor="text" w:hAnchor="margin" w:xAlign="right" w:y="318"/>
+                  <w:numPr>
+                    <w:numId w:val="29"/>
+                  </w:numPr>
+                  <w:ind w:left="357" w:hanging="357"/>
+                </w:pPr>
+              </w:pPrChange>
             </w:pPr>
             <w:r>
               <w:rPr>
@@ -23192,7 +23191,7 @@
               <w:pStyle w:val="Paragrafoelenco"/>
               <w:numPr>
                 <w:ilvl w:val="0"/>
-                <w:numId w:val="29"/>
+                <w:numId w:val="91"/>
               </w:numPr>
               <w:ind w:left="357" w:hanging="357"/>
               <w:rPr>
@@ -23202,6 +23201,16 @@
                 <w:sz w:val="28"/>
                 <w:szCs w:val="28"/>
               </w:rPr>
+              <w:pPrChange w:id="45" w:author="Giorgio Romeo" w:date="2020-12-08T10:27:00Z">
+                <w:pPr>
+                  <w:pStyle w:val="Paragrafoelenco"/>
+                  <w:framePr w:hSpace="141" w:wrap="around" w:vAnchor="text" w:hAnchor="margin" w:xAlign="right" w:y="318"/>
+                  <w:numPr>
+                    <w:numId w:val="29"/>
+                  </w:numPr>
+                  <w:ind w:left="357" w:hanging="357"/>
+                </w:pPr>
+              </w:pPrChange>
             </w:pPr>
             <w:r>
               <w:rPr>
@@ -23259,7 +23268,7 @@
               <w:pStyle w:val="Paragrafoelenco"/>
               <w:numPr>
                 <w:ilvl w:val="0"/>
-                <w:numId w:val="29"/>
+                <w:numId w:val="91"/>
               </w:numPr>
               <w:ind w:left="357" w:hanging="357"/>
               <w:rPr>
@@ -23269,6 +23278,16 @@
                 <w:sz w:val="28"/>
                 <w:szCs w:val="28"/>
               </w:rPr>
+              <w:pPrChange w:id="46" w:author="Giorgio Romeo" w:date="2020-12-08T10:27:00Z">
+                <w:pPr>
+                  <w:pStyle w:val="Paragrafoelenco"/>
+                  <w:framePr w:hSpace="141" w:wrap="around" w:vAnchor="text" w:hAnchor="margin" w:xAlign="right" w:y="318"/>
+                  <w:numPr>
+                    <w:numId w:val="29"/>
+                  </w:numPr>
+                  <w:ind w:left="357" w:hanging="357"/>
+                </w:pPr>
+              </w:pPrChange>
             </w:pPr>
             <w:r>
               <w:rPr>
@@ -23306,7 +23325,7 @@
               <w:pStyle w:val="Paragrafoelenco"/>
               <w:numPr>
                 <w:ilvl w:val="0"/>
-                <w:numId w:val="29"/>
+                <w:numId w:val="91"/>
               </w:numPr>
               <w:rPr>
                 <w:rStyle w:val="Enfasidelicata"/>
@@ -23315,6 +23334,16 @@
                 <w:sz w:val="28"/>
                 <w:szCs w:val="28"/>
               </w:rPr>
+              <w:pPrChange w:id="47" w:author="Giorgio Romeo" w:date="2020-12-08T10:27:00Z">
+                <w:pPr>
+                  <w:pStyle w:val="Paragrafoelenco"/>
+                  <w:framePr w:hSpace="141" w:wrap="around" w:vAnchor="text" w:hAnchor="margin" w:xAlign="right" w:y="318"/>
+                  <w:numPr>
+                    <w:numId w:val="29"/>
+                  </w:numPr>
+                  <w:ind w:left="360" w:hanging="360"/>
+                </w:pPr>
+              </w:pPrChange>
             </w:pPr>
             <w:r>
               <w:rPr>
@@ -23370,7 +23399,7 @@
               <w:pStyle w:val="Paragrafoelenco"/>
               <w:numPr>
                 <w:ilvl w:val="0"/>
-                <w:numId w:val="29"/>
+                <w:numId w:val="91"/>
               </w:numPr>
               <w:rPr>
                 <w:rStyle w:val="Enfasidelicata"/>
@@ -23379,6 +23408,16 @@
                 <w:sz w:val="28"/>
                 <w:szCs w:val="28"/>
               </w:rPr>
+              <w:pPrChange w:id="48" w:author="Giorgio Romeo" w:date="2020-12-08T10:27:00Z">
+                <w:pPr>
+                  <w:pStyle w:val="Paragrafoelenco"/>
+                  <w:framePr w:hSpace="141" w:wrap="around" w:vAnchor="text" w:hAnchor="margin" w:xAlign="right" w:y="318"/>
+                  <w:numPr>
+                    <w:numId w:val="29"/>
+                  </w:numPr>
+                  <w:ind w:left="360" w:hanging="360"/>
+                </w:pPr>
+              </w:pPrChange>
             </w:pPr>
             <w:r>
               <w:rPr>
@@ -23396,7 +23435,7 @@
               <w:pStyle w:val="Paragrafoelenco"/>
               <w:numPr>
                 <w:ilvl w:val="0"/>
-                <w:numId w:val="29"/>
+                <w:numId w:val="91"/>
               </w:numPr>
               <w:rPr>
                 <w:rStyle w:val="Enfasidelicata"/>
@@ -23405,6 +23444,16 @@
                 <w:sz w:val="28"/>
                 <w:szCs w:val="28"/>
               </w:rPr>
+              <w:pPrChange w:id="49" w:author="Giorgio Romeo" w:date="2020-12-08T10:27:00Z">
+                <w:pPr>
+                  <w:pStyle w:val="Paragrafoelenco"/>
+                  <w:framePr w:hSpace="141" w:wrap="around" w:vAnchor="text" w:hAnchor="margin" w:xAlign="right" w:y="318"/>
+                  <w:numPr>
+                    <w:numId w:val="29"/>
+                  </w:numPr>
+                  <w:ind w:left="360" w:hanging="360"/>
+                </w:pPr>
+              </w:pPrChange>
             </w:pPr>
             <w:r>
               <w:rPr>
@@ -23441,8 +23490,86 @@
                 <w:sz w:val="28"/>
                 <w:szCs w:val="28"/>
               </w:rPr>
-              <w:t>The user’s selected</w:t>
-            </w:r>
+              <w:t xml:space="preserve">The </w:t>
+            </w:r>
+            <w:ins w:id="50" w:author="Giorgio Romeo" w:date="2020-12-08T10:26:00Z">
+              <w:r>
+                <w:rPr>
+                  <w:rStyle w:val="Enfasidelicata"/>
+                  <w:i w:val="0"/>
+                  <w:iCs w:val="0"/>
+                  <w:sz w:val="28"/>
+                  <w:szCs w:val="28"/>
+                </w:rPr>
+                <w:t>p</w:t>
+              </w:r>
+              <w:r>
+                <w:rPr>
+                  <w:rStyle w:val="Enfasidelicata"/>
+                  <w:i w:val="0"/>
+                  <w:iCs w:val="0"/>
+                  <w:sz w:val="28"/>
+                  <w:szCs w:val="28"/>
+                  <w:rPrChange w:id="51" w:author="Giorgio Romeo" w:date="2020-12-08T10:27:00Z">
+                    <w:rPr>
+                      <w:rStyle w:val="Enfasidelicata"/>
+                      <w:sz w:val="28"/>
+                      <w:szCs w:val="28"/>
+                    </w:rPr>
+                  </w:rPrChange>
+                </w:rPr>
+                <w:t>r</w:t>
+              </w:r>
+            </w:ins>
+            <w:ins w:id="52" w:author="Giorgio Romeo" w:date="2020-12-08T10:27:00Z">
+              <w:r>
+                <w:rPr>
+                  <w:rStyle w:val="Enfasidelicata"/>
+                  <w:i w:val="0"/>
+                  <w:iCs w:val="0"/>
+                  <w:sz w:val="28"/>
+                  <w:szCs w:val="28"/>
+                  <w:rPrChange w:id="53" w:author="Giorgio Romeo" w:date="2020-12-08T10:27:00Z">
+                    <w:rPr>
+                      <w:rStyle w:val="Enfasidelicata"/>
+                      <w:sz w:val="28"/>
+                      <w:szCs w:val="28"/>
+                    </w:rPr>
+                  </w:rPrChange>
+                </w:rPr>
+                <w:t>ovided</w:t>
+              </w:r>
+              <w:r>
+                <w:rPr>
+                  <w:rStyle w:val="Enfasidelicata"/>
+                  <w:sz w:val="28"/>
+                  <w:szCs w:val="28"/>
+                </w:rPr>
+                <w:t xml:space="preserve"> </w:t>
+              </w:r>
+            </w:ins>
+            <w:del w:id="54" w:author="Giorgio Romeo" w:date="2020-12-08T10:26:00Z">
+              <w:r>
+                <w:rPr>
+                  <w:rStyle w:val="Enfasidelicata"/>
+                  <w:i w:val="0"/>
+                  <w:iCs w:val="0"/>
+                  <w:sz w:val="28"/>
+                  <w:szCs w:val="28"/>
+                </w:rPr>
+                <w:delText>user’s selected</w:delText>
+              </w:r>
+              <w:r>
+                <w:rPr>
+                  <w:rStyle w:val="Enfasidelicata"/>
+                  <w:i w:val="0"/>
+                  <w:iCs w:val="0"/>
+                  <w:sz w:val="28"/>
+                  <w:szCs w:val="28"/>
+                </w:rPr>
+                <w:delText xml:space="preserve"> </w:delText>
+              </w:r>
+            </w:del>
             <w:r>
               <w:rPr>
                 <w:rStyle w:val="Enfasidelicata"/>
@@ -23451,7 +23578,7 @@
                 <w:sz w:val="28"/>
                 <w:szCs w:val="28"/>
               </w:rPr>
-              <w:t xml:space="preserve"> time slot.</w:t>
+              <w:t>time slot.</w:t>
             </w:r>
           </w:p>
           <w:p>
@@ -23614,7 +23741,7 @@
               <w:pStyle w:val="Paragrafoelenco"/>
               <w:numPr>
                 <w:ilvl w:val="0"/>
-                <w:numId w:val="51"/>
+                <w:numId w:val="92"/>
               </w:numPr>
               <w:ind w:left="357" w:hanging="357"/>
               <w:rPr>
@@ -23624,6 +23751,16 @@
                 <w:sz w:val="28"/>
                 <w:szCs w:val="28"/>
               </w:rPr>
+              <w:pPrChange w:id="55" w:author="Giorgio Romeo" w:date="2020-12-08T10:27:00Z">
+                <w:pPr>
+                  <w:pStyle w:val="Paragrafoelenco"/>
+                  <w:framePr w:hSpace="141" w:wrap="around" w:vAnchor="text" w:hAnchor="margin" w:xAlign="right" w:y="318"/>
+                  <w:numPr>
+                    <w:numId w:val="51"/>
+                  </w:numPr>
+                  <w:ind w:left="357" w:hanging="357"/>
+                </w:pPr>
+              </w:pPrChange>
             </w:pPr>
             <w:r>
               <w:rPr>
@@ -25462,7 +25599,7 @@
               <w:pStyle w:val="Paragrafoelenco"/>
               <w:numPr>
                 <w:ilvl w:val="0"/>
-                <w:numId w:val="29"/>
+                <w:numId w:val="91"/>
               </w:numPr>
               <w:rPr>
                 <w:rStyle w:val="Enfasidelicata"/>
@@ -25471,6 +25608,16 @@
                 <w:sz w:val="27"/>
                 <w:szCs w:val="27"/>
               </w:rPr>
+              <w:pPrChange w:id="56" w:author="Giorgio Romeo" w:date="2020-12-08T10:27:00Z">
+                <w:pPr>
+                  <w:pStyle w:val="Paragrafoelenco"/>
+                  <w:framePr w:hSpace="141" w:wrap="around" w:vAnchor="text" w:hAnchor="margin" w:xAlign="right" w:y="352"/>
+                  <w:numPr>
+                    <w:numId w:val="29"/>
+                  </w:numPr>
+                  <w:ind w:left="360" w:hanging="360"/>
+                </w:pPr>
+              </w:pPrChange>
             </w:pPr>
             <w:r>
               <w:rPr>
@@ -25488,7 +25635,7 @@
               <w:pStyle w:val="Paragrafoelenco"/>
               <w:numPr>
                 <w:ilvl w:val="0"/>
-                <w:numId w:val="29"/>
+                <w:numId w:val="91"/>
               </w:numPr>
               <w:rPr>
                 <w:rStyle w:val="Enfasidelicata"/>
@@ -25497,6 +25644,16 @@
                 <w:sz w:val="27"/>
                 <w:szCs w:val="27"/>
               </w:rPr>
+              <w:pPrChange w:id="57" w:author="Giorgio Romeo" w:date="2020-12-08T10:27:00Z">
+                <w:pPr>
+                  <w:pStyle w:val="Paragrafoelenco"/>
+                  <w:framePr w:hSpace="141" w:wrap="around" w:vAnchor="text" w:hAnchor="margin" w:xAlign="right" w:y="352"/>
+                  <w:numPr>
+                    <w:numId w:val="29"/>
+                  </w:numPr>
+                  <w:ind w:left="360" w:hanging="360"/>
+                </w:pPr>
+              </w:pPrChange>
             </w:pPr>
             <w:r>
               <w:rPr>
@@ -27943,7 +28100,7 @@
           <w:szCs w:val="28"/>
         </w:rPr>
       </w:pPr>
-      <w:commentRangeStart w:id="43"/>
+      <w:commentRangeStart w:id="58"/>
       <w:r>
         <w:rPr>
           <w:rStyle w:val="Enfasidelicata"/>
@@ -27953,12 +28110,12 @@
         <w:lastRenderedPageBreak/>
         <w:t>Enter/Exit Store</w:t>
       </w:r>
-      <w:commentRangeEnd w:id="43"/>
+      <w:commentRangeEnd w:id="58"/>
       <w:r>
         <w:rPr>
           <w:rStyle w:val="Rimandocommento"/>
         </w:rPr>
-        <w:commentReference w:id="43"/>
+        <w:commentReference w:id="58"/>
       </w:r>
     </w:p>
     <w:tbl>
@@ -28693,16 +28850,7 @@
                 <w:szCs w:val="28"/>
                 <w:shd w:val="clear" w:color="auto" w:fill="FFFFFF"/>
               </w:rPr>
-              <w:t xml:space="preserve"> </w:t>
-            </w:r>
-            <w:r>
-              <w:rPr>
-                <w:color w:val="000000"/>
-                <w:sz w:val="28"/>
-                <w:szCs w:val="28"/>
-                <w:shd w:val="clear" w:color="auto" w:fill="FFFFFF"/>
-              </w:rPr>
-              <w:t xml:space="preserve">after </w:t>
+              <w:t xml:space="preserve"> after </w:t>
             </w:r>
             <w:r>
               <w:rPr>
@@ -44012,7 +44160,7 @@
           <w:szCs w:val="24"/>
         </w:rPr>
       </w:pPr>
-      <w:commentRangeStart w:id="44"/>
+      <w:commentRangeStart w:id="59"/>
       <w:proofErr w:type="spellStart"/>
       <w:r>
         <w:rPr>
@@ -44022,12 +44170,12 @@
         </w:rPr>
         <w:t>StoreManager</w:t>
       </w:r>
-      <w:commentRangeEnd w:id="44"/>
+      <w:commentRangeEnd w:id="59"/>
       <w:r>
         <w:rPr>
           <w:rStyle w:val="Rimandocommento"/>
         </w:rPr>
-        <w:commentReference w:id="44"/>
+        <w:commentReference w:id="59"/>
       </w:r>
       <w:r>
         <w:rPr>
@@ -44930,14 +45078,12 @@
         </w:rPr>
         <w:t xml:space="preserve">To be </w:t>
       </w:r>
-      <w:proofErr w:type="spellStart"/>
       <w:r>
         <w:rPr>
           <w:lang w:val="it-IT"/>
         </w:rPr>
         <w:t>defined</w:t>
       </w:r>
-      <w:proofErr w:type="spellEnd"/>
     </w:p>
   </w:comment>
   <w:comment w:id="3" w:author="Giorgio Romeo" w:date="2020-11-23T23:19:00Z" w:initials="GR">
@@ -45086,13 +45232,8 @@
         </w:rPr>
         <w:annotationRef/>
       </w:r>
-      <w:proofErr w:type="spellStart"/>
-      <w:r>
-        <w:t>Va</w:t>
-      </w:r>
-      <w:proofErr w:type="spellEnd"/>
-      <w:r>
-        <w:t xml:space="preserve"> bene?</w:t>
+      <w:r>
+        <w:t>Va bene?</w:t>
       </w:r>
     </w:p>
   </w:comment>
@@ -45158,19 +45299,11 @@
           <w:lang w:val="it-IT"/>
         </w:rPr>
       </w:pPr>
-      <w:proofErr w:type="spellStart"/>
       <w:r>
         <w:rPr>
           <w:lang w:val="it-IT"/>
         </w:rPr>
-        <w:t>Limitations</w:t>
-      </w:r>
-      <w:proofErr w:type="spellEnd"/>
-      <w:r>
-        <w:rPr>
-          <w:lang w:val="it-IT"/>
-        </w:rPr>
-        <w:t xml:space="preserve"> of time slots</w:t>
+        <w:t>Limitations of time slots</w:t>
       </w:r>
     </w:p>
   </w:comment>
@@ -45185,11 +45318,9 @@
         </w:rPr>
         <w:annotationRef/>
       </w:r>
-      <w:proofErr w:type="spellStart"/>
       <w:r>
         <w:t>Nuovi</w:t>
       </w:r>
-      <w:proofErr w:type="spellEnd"/>
     </w:p>
   </w:comment>
   <w:comment w:id="17" w:author="Etion Pinari [2]" w:date="2020-12-06T19:57:00Z" w:initials="EP">
@@ -45212,7 +45343,6 @@
         </w:rPr>
         <w:t>Sistema ottimizza tempo ecc. (</w:t>
       </w:r>
-      <w:proofErr w:type="spellStart"/>
       <w:r>
         <w:rPr>
           <w:lang w:val="it-IT"/>
@@ -45223,14 +45353,7 @@
         <w:rPr>
           <w:lang w:val="it-IT"/>
         </w:rPr>
-        <w:t>nferring</w:t>
-      </w:r>
-      <w:proofErr w:type="spellEnd"/>
-      <w:r>
-        <w:rPr>
-          <w:lang w:val="it-IT"/>
-        </w:rPr>
-        <w:t>)</w:t>
+        <w:t>nferring)</w:t>
       </w:r>
     </w:p>
   </w:comment>
@@ -45430,13 +45553,8 @@
       <w:r>
         <w:t xml:space="preserve">And their </w:t>
       </w:r>
-      <w:proofErr w:type="spellStart"/>
-      <w:r>
-        <w:t>qr</w:t>
-      </w:r>
-      <w:proofErr w:type="spellEnd"/>
-      <w:r>
-        <w:t xml:space="preserve"> codes (?)</w:t>
+      <w:r>
+        <w:t>qr codes (?)</w:t>
       </w:r>
     </w:p>
   </w:comment>
@@ -45470,13 +45588,8 @@
       <w:r>
         <w:t xml:space="preserve">What if turnstiles have no inherent </w:t>
       </w:r>
-      <w:proofErr w:type="spellStart"/>
-      <w:r>
-        <w:t>qr</w:t>
-      </w:r>
-      <w:proofErr w:type="spellEnd"/>
-      <w:r>
-        <w:t xml:space="preserve"> code scanner?</w:t>
+      <w:r>
+        <w:t>qr code scanner?</w:t>
       </w:r>
     </w:p>
   </w:comment>
@@ -45574,13 +45687,8 @@
       <w:r>
         <w:t xml:space="preserve">To add: user gets notified when </w:t>
       </w:r>
-      <w:proofErr w:type="gramStart"/>
-      <w:r>
-        <w:t>it’s</w:t>
-      </w:r>
-      <w:proofErr w:type="gramEnd"/>
-      <w:r>
-        <w:t xml:space="preserve"> his turn, or it is coming close</w:t>
+      <w:r>
+        <w:t>it’s his turn, or it is coming close</w:t>
       </w:r>
     </w:p>
   </w:comment>
@@ -45680,7 +45788,7 @@
       </w:r>
     </w:p>
   </w:comment>
-  <w:comment w:id="43" w:author="Giorgio Romeo" w:date="2020-12-04T20:28:00Z" w:initials="GR">
+  <w:comment w:id="58" w:author="Giorgio Romeo" w:date="2020-12-04T20:28:00Z" w:initials="GR">
     <w:p>
       <w:pPr>
         <w:pStyle w:val="Testocommento"/>
@@ -45702,7 +45810,7 @@
       </w:r>
     </w:p>
   </w:comment>
-  <w:comment w:id="44" w:author="Cristian Sbrolli" w:date="2020-12-04T22:55:00Z" w:initials="CS">
+  <w:comment w:id="59" w:author="Cristian Sbrolli" w:date="2020-12-04T22:55:00Z" w:initials="CS">
     <w:p>
       <w:pPr>
         <w:pStyle w:val="Testocommento"/>
@@ -45716,19 +45824,11 @@
         </w:rPr>
         <w:annotationRef/>
       </w:r>
-      <w:proofErr w:type="spellStart"/>
       <w:r>
         <w:rPr>
           <w:lang w:val="it-IT"/>
         </w:rPr>
-        <w:t>Tdb</w:t>
-      </w:r>
-      <w:proofErr w:type="spellEnd"/>
-      <w:r>
-        <w:rPr>
-          <w:lang w:val="it-IT"/>
-        </w:rPr>
-        <w:t xml:space="preserve"> cosa vogliamo far vedere</w:t>
+        <w:t>Tdb cosa vogliamo far vedere</w:t>
       </w:r>
     </w:p>
   </w:comment>
@@ -49216,6 +49316,92 @@
     </w:lvl>
   </w:abstractNum>
   <w:abstractNum w:abstractNumId="35" w15:restartNumberingAfterBreak="0">
+    <w:nsid w:val="2CD0609F"/>
+    <w:multiLevelType w:val="hybridMultilevel"/>
+    <w:tmpl w:val="43D84458"/>
+    <w:lvl w:ilvl="0" w:tplc="04100011">
+      <w:start w:val="1"/>
+      <w:numFmt w:val="decimal"/>
+      <w:lvlText w:val="%1)"/>
+      <w:lvlJc w:val="left"/>
+      <w:pPr>
+        <w:ind w:left="360" w:hanging="360"/>
+      </w:pPr>
+    </w:lvl>
+    <w:lvl w:ilvl="1" w:tplc="04100019" w:tentative="1">
+      <w:start w:val="1"/>
+      <w:numFmt w:val="lowerLetter"/>
+      <w:lvlText w:val="%2."/>
+      <w:lvlJc w:val="left"/>
+      <w:pPr>
+        <w:ind w:left="1797" w:hanging="360"/>
+      </w:pPr>
+    </w:lvl>
+    <w:lvl w:ilvl="2" w:tplc="0410001B" w:tentative="1">
+      <w:start w:val="1"/>
+      <w:numFmt w:val="lowerRoman"/>
+      <w:lvlText w:val="%3."/>
+      <w:lvlJc w:val="right"/>
+      <w:pPr>
+        <w:ind w:left="2517" w:hanging="180"/>
+      </w:pPr>
+    </w:lvl>
+    <w:lvl w:ilvl="3" w:tplc="0410000F" w:tentative="1">
+      <w:start w:val="1"/>
+      <w:numFmt w:val="decimal"/>
+      <w:lvlText w:val="%4."/>
+      <w:lvlJc w:val="left"/>
+      <w:pPr>
+        <w:ind w:left="3237" w:hanging="360"/>
+      </w:pPr>
+    </w:lvl>
+    <w:lvl w:ilvl="4" w:tplc="04100019" w:tentative="1">
+      <w:start w:val="1"/>
+      <w:numFmt w:val="lowerLetter"/>
+      <w:lvlText w:val="%5."/>
+      <w:lvlJc w:val="left"/>
+      <w:pPr>
+        <w:ind w:left="3957" w:hanging="360"/>
+      </w:pPr>
+    </w:lvl>
+    <w:lvl w:ilvl="5" w:tplc="0410001B" w:tentative="1">
+      <w:start w:val="1"/>
+      <w:numFmt w:val="lowerRoman"/>
+      <w:lvlText w:val="%6."/>
+      <w:lvlJc w:val="right"/>
+      <w:pPr>
+        <w:ind w:left="4677" w:hanging="180"/>
+      </w:pPr>
+    </w:lvl>
+    <w:lvl w:ilvl="6" w:tplc="0410000F" w:tentative="1">
+      <w:start w:val="1"/>
+      <w:numFmt w:val="decimal"/>
+      <w:lvlText w:val="%7."/>
+      <w:lvlJc w:val="left"/>
+      <w:pPr>
+        <w:ind w:left="5397" w:hanging="360"/>
+      </w:pPr>
+    </w:lvl>
+    <w:lvl w:ilvl="7" w:tplc="04100019" w:tentative="1">
+      <w:start w:val="1"/>
+      <w:numFmt w:val="lowerLetter"/>
+      <w:lvlText w:val="%8."/>
+      <w:lvlJc w:val="left"/>
+      <w:pPr>
+        <w:ind w:left="6117" w:hanging="360"/>
+      </w:pPr>
+    </w:lvl>
+    <w:lvl w:ilvl="8" w:tplc="0410001B" w:tentative="1">
+      <w:start w:val="1"/>
+      <w:numFmt w:val="lowerRoman"/>
+      <w:lvlText w:val="%9."/>
+      <w:lvlJc w:val="right"/>
+      <w:pPr>
+        <w:ind w:left="6837" w:hanging="180"/>
+      </w:pPr>
+    </w:lvl>
+  </w:abstractNum>
+  <w:abstractNum w:abstractNumId="36" w15:restartNumberingAfterBreak="0">
     <w:nsid w:val="2D734379"/>
     <w:multiLevelType w:val="hybridMultilevel"/>
     <w:tmpl w:val="E50A4E2C"/>
@@ -49305,7 +49491,7 @@
       </w:pPr>
     </w:lvl>
   </w:abstractNum>
-  <w:abstractNum w:abstractNumId="36" w15:restartNumberingAfterBreak="0">
+  <w:abstractNum w:abstractNumId="37" w15:restartNumberingAfterBreak="0">
     <w:nsid w:val="2E83043E"/>
     <w:multiLevelType w:val="hybridMultilevel"/>
     <w:tmpl w:val="DE561062"/>
@@ -49391,7 +49577,7 @@
       </w:pPr>
     </w:lvl>
   </w:abstractNum>
-  <w:abstractNum w:abstractNumId="37" w15:restartNumberingAfterBreak="0">
+  <w:abstractNum w:abstractNumId="38" w15:restartNumberingAfterBreak="0">
     <w:nsid w:val="2FA75585"/>
     <w:multiLevelType w:val="hybridMultilevel"/>
     <w:tmpl w:val="8A822B40"/>
@@ -49477,7 +49663,7 @@
       </w:pPr>
     </w:lvl>
   </w:abstractNum>
-  <w:abstractNum w:abstractNumId="38" w15:restartNumberingAfterBreak="0">
+  <w:abstractNum w:abstractNumId="39" w15:restartNumberingAfterBreak="0">
     <w:nsid w:val="305A2146"/>
     <w:multiLevelType w:val="hybridMultilevel"/>
     <w:tmpl w:val="3FC84C72"/>
@@ -49590,7 +49776,7 @@
       </w:rPr>
     </w:lvl>
   </w:abstractNum>
-  <w:abstractNum w:abstractNumId="39" w15:restartNumberingAfterBreak="0">
+  <w:abstractNum w:abstractNumId="40" w15:restartNumberingAfterBreak="0">
     <w:nsid w:val="32F21C35"/>
     <w:multiLevelType w:val="hybridMultilevel"/>
     <w:tmpl w:val="8492775E"/>
@@ -49676,7 +49862,7 @@
       </w:pPr>
     </w:lvl>
   </w:abstractNum>
-  <w:abstractNum w:abstractNumId="40" w15:restartNumberingAfterBreak="0">
+  <w:abstractNum w:abstractNumId="41" w15:restartNumberingAfterBreak="0">
     <w:nsid w:val="332C59E2"/>
     <w:multiLevelType w:val="hybridMultilevel"/>
     <w:tmpl w:val="81E6DE14"/>
@@ -49766,7 +49952,7 @@
       </w:pPr>
     </w:lvl>
   </w:abstractNum>
-  <w:abstractNum w:abstractNumId="41" w15:restartNumberingAfterBreak="0">
+  <w:abstractNum w:abstractNumId="42" w15:restartNumberingAfterBreak="0">
     <w:nsid w:val="33CD75EF"/>
     <w:multiLevelType w:val="hybridMultilevel"/>
     <w:tmpl w:val="481A5C32"/>
@@ -49855,7 +50041,7 @@
       </w:pPr>
     </w:lvl>
   </w:abstractNum>
-  <w:abstractNum w:abstractNumId="42" w15:restartNumberingAfterBreak="0">
+  <w:abstractNum w:abstractNumId="43" w15:restartNumberingAfterBreak="0">
     <w:nsid w:val="361B5585"/>
     <w:multiLevelType w:val="hybridMultilevel"/>
     <w:tmpl w:val="DE561062"/>
@@ -49941,7 +50127,7 @@
       </w:pPr>
     </w:lvl>
   </w:abstractNum>
-  <w:abstractNum w:abstractNumId="43" w15:restartNumberingAfterBreak="0">
+  <w:abstractNum w:abstractNumId="44" w15:restartNumberingAfterBreak="0">
     <w:nsid w:val="383500E2"/>
     <w:multiLevelType w:val="hybridMultilevel"/>
     <w:tmpl w:val="28DCE642"/>
@@ -50054,7 +50240,7 @@
       </w:rPr>
     </w:lvl>
   </w:abstractNum>
-  <w:abstractNum w:abstractNumId="44" w15:restartNumberingAfterBreak="0">
+  <w:abstractNum w:abstractNumId="45" w15:restartNumberingAfterBreak="0">
     <w:nsid w:val="3A342F35"/>
     <w:multiLevelType w:val="hybridMultilevel"/>
     <w:tmpl w:val="17EC0C78"/>
@@ -50140,7 +50326,7 @@
       </w:pPr>
     </w:lvl>
   </w:abstractNum>
-  <w:abstractNum w:abstractNumId="45" w15:restartNumberingAfterBreak="0">
+  <w:abstractNum w:abstractNumId="46" w15:restartNumberingAfterBreak="0">
     <w:nsid w:val="3CE8623A"/>
     <w:multiLevelType w:val="hybridMultilevel"/>
     <w:tmpl w:val="0410001F"/>
@@ -50226,7 +50412,7 @@
       </w:pPr>
     </w:lvl>
   </w:abstractNum>
-  <w:abstractNum w:abstractNumId="46" w15:restartNumberingAfterBreak="0">
+  <w:abstractNum w:abstractNumId="47" w15:restartNumberingAfterBreak="0">
     <w:nsid w:val="3FD45D6F"/>
     <w:multiLevelType w:val="hybridMultilevel"/>
     <w:tmpl w:val="8A822B40"/>
@@ -50312,7 +50498,7 @@
       </w:pPr>
     </w:lvl>
   </w:abstractNum>
-  <w:abstractNum w:abstractNumId="47" w15:restartNumberingAfterBreak="0">
+  <w:abstractNum w:abstractNumId="48" w15:restartNumberingAfterBreak="0">
     <w:nsid w:val="40BD6512"/>
     <w:multiLevelType w:val="hybridMultilevel"/>
     <w:tmpl w:val="8492775E"/>
@@ -50398,7 +50584,7 @@
       </w:pPr>
     </w:lvl>
   </w:abstractNum>
-  <w:abstractNum w:abstractNumId="48" w15:restartNumberingAfterBreak="0">
+  <w:abstractNum w:abstractNumId="49" w15:restartNumberingAfterBreak="0">
     <w:nsid w:val="42AD397C"/>
     <w:multiLevelType w:val="hybridMultilevel"/>
     <w:tmpl w:val="95CAE444"/>
@@ -50488,7 +50674,7 @@
       </w:pPr>
     </w:lvl>
   </w:abstractNum>
-  <w:abstractNum w:abstractNumId="49" w15:restartNumberingAfterBreak="0">
+  <w:abstractNum w:abstractNumId="50" w15:restartNumberingAfterBreak="0">
     <w:nsid w:val="42F02CCE"/>
     <w:multiLevelType w:val="hybridMultilevel"/>
     <w:tmpl w:val="0248BBF6"/>
@@ -50579,7 +50765,7 @@
       </w:pPr>
     </w:lvl>
   </w:abstractNum>
-  <w:abstractNum w:abstractNumId="50" w15:restartNumberingAfterBreak="0">
+  <w:abstractNum w:abstractNumId="51" w15:restartNumberingAfterBreak="0">
     <w:nsid w:val="43C22E95"/>
     <w:multiLevelType w:val="hybridMultilevel"/>
     <w:tmpl w:val="6DF4AC30"/>
@@ -50665,7 +50851,7 @@
       </w:pPr>
     </w:lvl>
   </w:abstractNum>
-  <w:abstractNum w:abstractNumId="51" w15:restartNumberingAfterBreak="0">
+  <w:abstractNum w:abstractNumId="52" w15:restartNumberingAfterBreak="0">
     <w:nsid w:val="44275D77"/>
     <w:multiLevelType w:val="hybridMultilevel"/>
     <w:tmpl w:val="43D84458"/>
@@ -50751,7 +50937,7 @@
       </w:pPr>
     </w:lvl>
   </w:abstractNum>
-  <w:abstractNum w:abstractNumId="52" w15:restartNumberingAfterBreak="0">
+  <w:abstractNum w:abstractNumId="53" w15:restartNumberingAfterBreak="0">
     <w:nsid w:val="46F1515E"/>
     <w:multiLevelType w:val="hybridMultilevel"/>
     <w:tmpl w:val="B838C92E"/>
@@ -50837,7 +51023,7 @@
       </w:pPr>
     </w:lvl>
   </w:abstractNum>
-  <w:abstractNum w:abstractNumId="53" w15:restartNumberingAfterBreak="0">
+  <w:abstractNum w:abstractNumId="54" w15:restartNumberingAfterBreak="0">
     <w:nsid w:val="4AF73B53"/>
     <w:multiLevelType w:val="hybridMultilevel"/>
     <w:tmpl w:val="3B48A13E"/>
@@ -50923,7 +51109,7 @@
       </w:pPr>
     </w:lvl>
   </w:abstractNum>
-  <w:abstractNum w:abstractNumId="54" w15:restartNumberingAfterBreak="0">
+  <w:abstractNum w:abstractNumId="55" w15:restartNumberingAfterBreak="0">
     <w:nsid w:val="4B5117CE"/>
     <w:multiLevelType w:val="hybridMultilevel"/>
     <w:tmpl w:val="C1266512"/>
@@ -51012,7 +51198,7 @@
       </w:pPr>
     </w:lvl>
   </w:abstractNum>
-  <w:abstractNum w:abstractNumId="55" w15:restartNumberingAfterBreak="0">
+  <w:abstractNum w:abstractNumId="56" w15:restartNumberingAfterBreak="0">
     <w:nsid w:val="4BC924FE"/>
     <w:multiLevelType w:val="hybridMultilevel"/>
     <w:tmpl w:val="DFD6B2DC"/>
@@ -51103,7 +51289,7 @@
       </w:pPr>
     </w:lvl>
   </w:abstractNum>
-  <w:abstractNum w:abstractNumId="56" w15:restartNumberingAfterBreak="0">
+  <w:abstractNum w:abstractNumId="57" w15:restartNumberingAfterBreak="0">
     <w:nsid w:val="4BE960DE"/>
     <w:multiLevelType w:val="hybridMultilevel"/>
     <w:tmpl w:val="F254237E"/>
@@ -51194,7 +51380,7 @@
       </w:pPr>
     </w:lvl>
   </w:abstractNum>
-  <w:abstractNum w:abstractNumId="57" w15:restartNumberingAfterBreak="0">
+  <w:abstractNum w:abstractNumId="58" w15:restartNumberingAfterBreak="0">
     <w:nsid w:val="4CBD40A4"/>
     <w:multiLevelType w:val="hybridMultilevel"/>
     <w:tmpl w:val="3F3EB70C"/>
@@ -51307,7 +51493,7 @@
       </w:rPr>
     </w:lvl>
   </w:abstractNum>
-  <w:abstractNum w:abstractNumId="58" w15:restartNumberingAfterBreak="0">
+  <w:abstractNum w:abstractNumId="59" w15:restartNumberingAfterBreak="0">
     <w:nsid w:val="4E9B4C11"/>
     <w:multiLevelType w:val="hybridMultilevel"/>
     <w:tmpl w:val="8A822B40"/>
@@ -51393,7 +51579,7 @@
       </w:pPr>
     </w:lvl>
   </w:abstractNum>
-  <w:abstractNum w:abstractNumId="59" w15:restartNumberingAfterBreak="0">
+  <w:abstractNum w:abstractNumId="60" w15:restartNumberingAfterBreak="0">
     <w:nsid w:val="5415668B"/>
     <w:multiLevelType w:val="hybridMultilevel"/>
     <w:tmpl w:val="791CB526"/>
@@ -51479,7 +51665,7 @@
       </w:pPr>
     </w:lvl>
   </w:abstractNum>
-  <w:abstractNum w:abstractNumId="60" w15:restartNumberingAfterBreak="0">
+  <w:abstractNum w:abstractNumId="61" w15:restartNumberingAfterBreak="0">
     <w:nsid w:val="55281999"/>
     <w:multiLevelType w:val="hybridMultilevel"/>
     <w:tmpl w:val="D7902C64"/>
@@ -51569,7 +51755,7 @@
       </w:pPr>
     </w:lvl>
   </w:abstractNum>
-  <w:abstractNum w:abstractNumId="61" w15:restartNumberingAfterBreak="0">
+  <w:abstractNum w:abstractNumId="62" w15:restartNumberingAfterBreak="0">
     <w:nsid w:val="554756FE"/>
     <w:multiLevelType w:val="hybridMultilevel"/>
     <w:tmpl w:val="4F641B80"/>
@@ -51655,7 +51841,7 @@
       </w:pPr>
     </w:lvl>
   </w:abstractNum>
-  <w:abstractNum w:abstractNumId="62" w15:restartNumberingAfterBreak="0">
+  <w:abstractNum w:abstractNumId="63" w15:restartNumberingAfterBreak="0">
     <w:nsid w:val="55B30E53"/>
     <w:multiLevelType w:val="hybridMultilevel"/>
     <w:tmpl w:val="17EC0C78"/>
@@ -51741,7 +51927,7 @@
       </w:pPr>
     </w:lvl>
   </w:abstractNum>
-  <w:abstractNum w:abstractNumId="63" w15:restartNumberingAfterBreak="0">
+  <w:abstractNum w:abstractNumId="64" w15:restartNumberingAfterBreak="0">
     <w:nsid w:val="576C2338"/>
     <w:multiLevelType w:val="hybridMultilevel"/>
     <w:tmpl w:val="8B4EAA24"/>
@@ -51827,7 +52013,7 @@
       </w:pPr>
     </w:lvl>
   </w:abstractNum>
-  <w:abstractNum w:abstractNumId="64" w15:restartNumberingAfterBreak="0">
+  <w:abstractNum w:abstractNumId="65" w15:restartNumberingAfterBreak="0">
     <w:nsid w:val="586B4CC0"/>
     <w:multiLevelType w:val="hybridMultilevel"/>
     <w:tmpl w:val="636C85D4"/>
@@ -51918,7 +52104,7 @@
       </w:pPr>
     </w:lvl>
   </w:abstractNum>
-  <w:abstractNum w:abstractNumId="65" w15:restartNumberingAfterBreak="0">
+  <w:abstractNum w:abstractNumId="66" w15:restartNumberingAfterBreak="0">
     <w:nsid w:val="58876DA7"/>
     <w:multiLevelType w:val="hybridMultilevel"/>
     <w:tmpl w:val="D1321300"/>
@@ -52007,7 +52193,7 @@
       </w:pPr>
     </w:lvl>
   </w:abstractNum>
-  <w:abstractNum w:abstractNumId="66" w15:restartNumberingAfterBreak="0">
+  <w:abstractNum w:abstractNumId="67" w15:restartNumberingAfterBreak="0">
     <w:nsid w:val="58AA3D19"/>
     <w:multiLevelType w:val="hybridMultilevel"/>
     <w:tmpl w:val="AB1E29BA"/>
@@ -52096,7 +52282,7 @@
       </w:pPr>
     </w:lvl>
   </w:abstractNum>
-  <w:abstractNum w:abstractNumId="67" w15:restartNumberingAfterBreak="0">
+  <w:abstractNum w:abstractNumId="68" w15:restartNumberingAfterBreak="0">
     <w:nsid w:val="59247D6C"/>
     <w:multiLevelType w:val="hybridMultilevel"/>
     <w:tmpl w:val="CFC096CC"/>
@@ -52209,7 +52395,7 @@
       </w:rPr>
     </w:lvl>
   </w:abstractNum>
-  <w:abstractNum w:abstractNumId="68" w15:restartNumberingAfterBreak="0">
+  <w:abstractNum w:abstractNumId="69" w15:restartNumberingAfterBreak="0">
     <w:nsid w:val="59EC0434"/>
     <w:multiLevelType w:val="hybridMultilevel"/>
     <w:tmpl w:val="243A1348"/>
@@ -52298,7 +52484,7 @@
       </w:pPr>
     </w:lvl>
   </w:abstractNum>
-  <w:abstractNum w:abstractNumId="69" w15:restartNumberingAfterBreak="0">
+  <w:abstractNum w:abstractNumId="70" w15:restartNumberingAfterBreak="0">
     <w:nsid w:val="5EB80FFF"/>
     <w:multiLevelType w:val="hybridMultilevel"/>
     <w:tmpl w:val="9BE8BEE8"/>
@@ -52389,7 +52575,7 @@
       </w:pPr>
     </w:lvl>
   </w:abstractNum>
-  <w:abstractNum w:abstractNumId="70" w15:restartNumberingAfterBreak="0">
+  <w:abstractNum w:abstractNumId="71" w15:restartNumberingAfterBreak="0">
     <w:nsid w:val="5FFB68B2"/>
     <w:multiLevelType w:val="hybridMultilevel"/>
     <w:tmpl w:val="6D16560C"/>
@@ -52475,7 +52661,7 @@
       </w:pPr>
     </w:lvl>
   </w:abstractNum>
-  <w:abstractNum w:abstractNumId="71" w15:restartNumberingAfterBreak="0">
+  <w:abstractNum w:abstractNumId="72" w15:restartNumberingAfterBreak="0">
     <w:nsid w:val="62E3606B"/>
     <w:multiLevelType w:val="hybridMultilevel"/>
     <w:tmpl w:val="B94E85B2"/>
@@ -52566,7 +52752,7 @@
       </w:pPr>
     </w:lvl>
   </w:abstractNum>
-  <w:abstractNum w:abstractNumId="72" w15:restartNumberingAfterBreak="0">
+  <w:abstractNum w:abstractNumId="73" w15:restartNumberingAfterBreak="0">
     <w:nsid w:val="6702789B"/>
     <w:multiLevelType w:val="hybridMultilevel"/>
     <w:tmpl w:val="0F769C2E"/>
@@ -52657,7 +52843,7 @@
       </w:pPr>
     </w:lvl>
   </w:abstractNum>
-  <w:abstractNum w:abstractNumId="73" w15:restartNumberingAfterBreak="0">
+  <w:abstractNum w:abstractNumId="74" w15:restartNumberingAfterBreak="0">
     <w:nsid w:val="67062E5B"/>
     <w:multiLevelType w:val="hybridMultilevel"/>
     <w:tmpl w:val="2F72A0A0"/>
@@ -52746,7 +52932,7 @@
       </w:pPr>
     </w:lvl>
   </w:abstractNum>
-  <w:abstractNum w:abstractNumId="74" w15:restartNumberingAfterBreak="0">
+  <w:abstractNum w:abstractNumId="75" w15:restartNumberingAfterBreak="0">
     <w:nsid w:val="685E2364"/>
     <w:multiLevelType w:val="hybridMultilevel"/>
     <w:tmpl w:val="D1B6B1CE"/>
@@ -52832,7 +53018,7 @@
       </w:pPr>
     </w:lvl>
   </w:abstractNum>
-  <w:abstractNum w:abstractNumId="75" w15:restartNumberingAfterBreak="0">
+  <w:abstractNum w:abstractNumId="76" w15:restartNumberingAfterBreak="0">
     <w:nsid w:val="69802FFE"/>
     <w:multiLevelType w:val="hybridMultilevel"/>
     <w:tmpl w:val="B3C05AFA"/>
@@ -52918,7 +53104,7 @@
       </w:pPr>
     </w:lvl>
   </w:abstractNum>
-  <w:abstractNum w:abstractNumId="76" w15:restartNumberingAfterBreak="0">
+  <w:abstractNum w:abstractNumId="77" w15:restartNumberingAfterBreak="0">
     <w:nsid w:val="6BBE2526"/>
     <w:multiLevelType w:val="hybridMultilevel"/>
     <w:tmpl w:val="ADF2AA32"/>
@@ -53031,7 +53217,7 @@
       </w:rPr>
     </w:lvl>
   </w:abstractNum>
-  <w:abstractNum w:abstractNumId="77" w15:restartNumberingAfterBreak="0">
+  <w:abstractNum w:abstractNumId="78" w15:restartNumberingAfterBreak="0">
     <w:nsid w:val="6DFD6464"/>
     <w:multiLevelType w:val="hybridMultilevel"/>
     <w:tmpl w:val="D6A27CD6"/>
@@ -53122,7 +53308,7 @@
       </w:pPr>
     </w:lvl>
   </w:abstractNum>
-  <w:abstractNum w:abstractNumId="78" w15:restartNumberingAfterBreak="0">
+  <w:abstractNum w:abstractNumId="79" w15:restartNumberingAfterBreak="0">
     <w:nsid w:val="6E8E0B3D"/>
     <w:multiLevelType w:val="hybridMultilevel"/>
     <w:tmpl w:val="300463FC"/>
@@ -53212,7 +53398,7 @@
       </w:pPr>
     </w:lvl>
   </w:abstractNum>
-  <w:abstractNum w:abstractNumId="79" w15:restartNumberingAfterBreak="0">
+  <w:abstractNum w:abstractNumId="80" w15:restartNumberingAfterBreak="0">
     <w:nsid w:val="72184088"/>
     <w:multiLevelType w:val="hybridMultilevel"/>
     <w:tmpl w:val="B928D5D2"/>
@@ -53301,7 +53487,7 @@
       </w:pPr>
     </w:lvl>
   </w:abstractNum>
-  <w:abstractNum w:abstractNumId="80" w15:restartNumberingAfterBreak="0">
+  <w:abstractNum w:abstractNumId="81" w15:restartNumberingAfterBreak="0">
     <w:nsid w:val="738D338D"/>
     <w:multiLevelType w:val="hybridMultilevel"/>
     <w:tmpl w:val="EBD62DBE"/>
@@ -53387,7 +53573,7 @@
       </w:pPr>
     </w:lvl>
   </w:abstractNum>
-  <w:abstractNum w:abstractNumId="81" w15:restartNumberingAfterBreak="0">
+  <w:abstractNum w:abstractNumId="82" w15:restartNumberingAfterBreak="0">
     <w:nsid w:val="75742982"/>
     <w:multiLevelType w:val="hybridMultilevel"/>
     <w:tmpl w:val="474CA8AA"/>
@@ -53485,7 +53671,7 @@
       </w:pPr>
     </w:lvl>
   </w:abstractNum>
-  <w:abstractNum w:abstractNumId="82" w15:restartNumberingAfterBreak="0">
+  <w:abstractNum w:abstractNumId="83" w15:restartNumberingAfterBreak="0">
     <w:nsid w:val="78C27E73"/>
     <w:multiLevelType w:val="hybridMultilevel"/>
     <w:tmpl w:val="F912E4EA"/>
@@ -53602,7 +53788,7 @@
       </w:rPr>
     </w:lvl>
   </w:abstractNum>
-  <w:abstractNum w:abstractNumId="83" w15:restartNumberingAfterBreak="0">
+  <w:abstractNum w:abstractNumId="84" w15:restartNumberingAfterBreak="0">
     <w:nsid w:val="7B0C5953"/>
     <w:multiLevelType w:val="hybridMultilevel"/>
     <w:tmpl w:val="2BC2F55E"/>
@@ -53693,7 +53879,7 @@
       </w:pPr>
     </w:lvl>
   </w:abstractNum>
-  <w:abstractNum w:abstractNumId="84" w15:restartNumberingAfterBreak="0">
+  <w:abstractNum w:abstractNumId="85" w15:restartNumberingAfterBreak="0">
     <w:nsid w:val="7B4D7A9A"/>
     <w:multiLevelType w:val="hybridMultilevel"/>
     <w:tmpl w:val="60D088A0"/>
@@ -53806,7 +53992,7 @@
       </w:rPr>
     </w:lvl>
   </w:abstractNum>
-  <w:abstractNum w:abstractNumId="85" w15:restartNumberingAfterBreak="0">
+  <w:abstractNum w:abstractNumId="86" w15:restartNumberingAfterBreak="0">
     <w:nsid w:val="7E014DD9"/>
     <w:multiLevelType w:val="hybridMultilevel"/>
     <w:tmpl w:val="F47A7A24"/>
@@ -53892,7 +54078,93 @@
       </w:pPr>
     </w:lvl>
   </w:abstractNum>
-  <w:abstractNum w:abstractNumId="86" w15:restartNumberingAfterBreak="0">
+  <w:abstractNum w:abstractNumId="87" w15:restartNumberingAfterBreak="0">
+    <w:nsid w:val="7EBD717C"/>
+    <w:multiLevelType w:val="hybridMultilevel"/>
+    <w:tmpl w:val="6D16560C"/>
+    <w:lvl w:ilvl="0" w:tplc="04100011">
+      <w:start w:val="1"/>
+      <w:numFmt w:val="decimal"/>
+      <w:lvlText w:val="%1)"/>
+      <w:lvlJc w:val="left"/>
+      <w:pPr>
+        <w:ind w:left="1080" w:hanging="360"/>
+      </w:pPr>
+    </w:lvl>
+    <w:lvl w:ilvl="1" w:tplc="04100019" w:tentative="1">
+      <w:start w:val="1"/>
+      <w:numFmt w:val="lowerLetter"/>
+      <w:lvlText w:val="%2."/>
+      <w:lvlJc w:val="left"/>
+      <w:pPr>
+        <w:ind w:left="1800" w:hanging="360"/>
+      </w:pPr>
+    </w:lvl>
+    <w:lvl w:ilvl="2" w:tplc="0410001B" w:tentative="1">
+      <w:start w:val="1"/>
+      <w:numFmt w:val="lowerRoman"/>
+      <w:lvlText w:val="%3."/>
+      <w:lvlJc w:val="right"/>
+      <w:pPr>
+        <w:ind w:left="2520" w:hanging="180"/>
+      </w:pPr>
+    </w:lvl>
+    <w:lvl w:ilvl="3" w:tplc="0410000F" w:tentative="1">
+      <w:start w:val="1"/>
+      <w:numFmt w:val="decimal"/>
+      <w:lvlText w:val="%4."/>
+      <w:lvlJc w:val="left"/>
+      <w:pPr>
+        <w:ind w:left="3240" w:hanging="360"/>
+      </w:pPr>
+    </w:lvl>
+    <w:lvl w:ilvl="4" w:tplc="04100019" w:tentative="1">
+      <w:start w:val="1"/>
+      <w:numFmt w:val="lowerLetter"/>
+      <w:lvlText w:val="%5."/>
+      <w:lvlJc w:val="left"/>
+      <w:pPr>
+        <w:ind w:left="3960" w:hanging="360"/>
+      </w:pPr>
+    </w:lvl>
+    <w:lvl w:ilvl="5" w:tplc="0410001B" w:tentative="1">
+      <w:start w:val="1"/>
+      <w:numFmt w:val="lowerRoman"/>
+      <w:lvlText w:val="%6."/>
+      <w:lvlJc w:val="right"/>
+      <w:pPr>
+        <w:ind w:left="4680" w:hanging="180"/>
+      </w:pPr>
+    </w:lvl>
+    <w:lvl w:ilvl="6" w:tplc="0410000F" w:tentative="1">
+      <w:start w:val="1"/>
+      <w:numFmt w:val="decimal"/>
+      <w:lvlText w:val="%7."/>
+      <w:lvlJc w:val="left"/>
+      <w:pPr>
+        <w:ind w:left="5400" w:hanging="360"/>
+      </w:pPr>
+    </w:lvl>
+    <w:lvl w:ilvl="7" w:tplc="04100019" w:tentative="1">
+      <w:start w:val="1"/>
+      <w:numFmt w:val="lowerLetter"/>
+      <w:lvlText w:val="%8."/>
+      <w:lvlJc w:val="left"/>
+      <w:pPr>
+        <w:ind w:left="6120" w:hanging="360"/>
+      </w:pPr>
+    </w:lvl>
+    <w:lvl w:ilvl="8" w:tplc="0410001B" w:tentative="1">
+      <w:start w:val="1"/>
+      <w:numFmt w:val="lowerRoman"/>
+      <w:lvlText w:val="%9."/>
+      <w:lvlJc w:val="right"/>
+      <w:pPr>
+        <w:ind w:left="6840" w:hanging="180"/>
+      </w:pPr>
+    </w:lvl>
+  </w:abstractNum>
+  <w:abstractNum w:abstractNumId="88" w15:restartNumberingAfterBreak="0">
     <w:nsid w:val="7F07778F"/>
     <w:multiLevelType w:val="hybridMultilevel"/>
     <w:tmpl w:val="01046C7E"/>
@@ -53978,7 +54250,7 @@
       </w:pPr>
     </w:lvl>
   </w:abstractNum>
-  <w:abstractNum w:abstractNumId="87" w15:restartNumberingAfterBreak="0">
+  <w:abstractNum w:abstractNumId="89" w15:restartNumberingAfterBreak="0">
     <w:nsid w:val="7F971BE1"/>
     <w:multiLevelType w:val="hybridMultilevel"/>
     <w:tmpl w:val="825C6A9C"/>
@@ -54073,16 +54345,16 @@
     <w:abstractNumId w:val="30"/>
   </w:num>
   <w:num w:numId="2">
-    <w:abstractNumId w:val="38"/>
+    <w:abstractNumId w:val="39"/>
   </w:num>
   <w:num w:numId="3">
-    <w:abstractNumId w:val="43"/>
+    <w:abstractNumId w:val="44"/>
   </w:num>
   <w:num w:numId="4">
-    <w:abstractNumId w:val="57"/>
+    <w:abstractNumId w:val="58"/>
   </w:num>
   <w:num w:numId="5">
-    <w:abstractNumId w:val="81"/>
+    <w:abstractNumId w:val="82"/>
   </w:num>
   <w:num w:numId="6">
     <w:abstractNumId w:val="26"/>
@@ -54094,58 +54366,58 @@
     <w:abstractNumId w:val="31"/>
   </w:num>
   <w:num w:numId="9">
-    <w:abstractNumId w:val="85"/>
+    <w:abstractNumId w:val="86"/>
   </w:num>
   <w:num w:numId="10">
-    <w:abstractNumId w:val="78"/>
+    <w:abstractNumId w:val="79"/>
   </w:num>
   <w:num w:numId="11">
-    <w:abstractNumId w:val="74"/>
+    <w:abstractNumId w:val="75"/>
   </w:num>
   <w:num w:numId="12">
-    <w:abstractNumId w:val="48"/>
+    <w:abstractNumId w:val="49"/>
   </w:num>
   <w:num w:numId="13">
     <w:abstractNumId w:val="18"/>
   </w:num>
   <w:num w:numId="14">
-    <w:abstractNumId w:val="67"/>
+    <w:abstractNumId w:val="68"/>
   </w:num>
   <w:num w:numId="15">
-    <w:abstractNumId w:val="84"/>
+    <w:abstractNumId w:val="85"/>
   </w:num>
   <w:num w:numId="16">
-    <w:abstractNumId w:val="52"/>
+    <w:abstractNumId w:val="53"/>
   </w:num>
   <w:num w:numId="17">
     <w:abstractNumId w:val="9"/>
   </w:num>
   <w:num w:numId="18">
-    <w:abstractNumId w:val="63"/>
+    <w:abstractNumId w:val="64"/>
   </w:num>
   <w:num w:numId="19">
     <w:abstractNumId w:val="3"/>
   </w:num>
   <w:num w:numId="20">
-    <w:abstractNumId w:val="75"/>
+    <w:abstractNumId w:val="76"/>
   </w:num>
   <w:num w:numId="21">
     <w:abstractNumId w:val="2"/>
   </w:num>
   <w:num w:numId="22">
-    <w:abstractNumId w:val="82"/>
+    <w:abstractNumId w:val="83"/>
   </w:num>
   <w:num w:numId="23">
     <w:abstractNumId w:val="0"/>
   </w:num>
   <w:num w:numId="24">
-    <w:abstractNumId w:val="50"/>
+    <w:abstractNumId w:val="51"/>
   </w:num>
   <w:num w:numId="25">
-    <w:abstractNumId w:val="77"/>
+    <w:abstractNumId w:val="78"/>
   </w:num>
   <w:num w:numId="26">
-    <w:abstractNumId w:val="71"/>
+    <w:abstractNumId w:val="72"/>
   </w:num>
   <w:num w:numId="27">
     <w:abstractNumId w:val="4"/>
@@ -54157,7 +54429,7 @@
     <w:abstractNumId w:val="8"/>
   </w:num>
   <w:num w:numId="30">
-    <w:abstractNumId w:val="62"/>
+    <w:abstractNumId w:val="63"/>
   </w:num>
   <w:num w:numId="31">
     <w:abstractNumId w:val="14"/>
@@ -54166,73 +54438,73 @@
     <w:abstractNumId w:val="17"/>
   </w:num>
   <w:num w:numId="33">
-    <w:abstractNumId w:val="53"/>
+    <w:abstractNumId w:val="54"/>
   </w:num>
   <w:num w:numId="34">
-    <w:abstractNumId w:val="45"/>
+    <w:abstractNumId w:val="46"/>
   </w:num>
   <w:num w:numId="35">
-    <w:abstractNumId w:val="55"/>
+    <w:abstractNumId w:val="56"/>
   </w:num>
   <w:num w:numId="36">
     <w:abstractNumId w:val="7"/>
   </w:num>
   <w:num w:numId="37">
-    <w:abstractNumId w:val="39"/>
+    <w:abstractNumId w:val="40"/>
   </w:num>
   <w:num w:numId="38">
-    <w:abstractNumId w:val="47"/>
+    <w:abstractNumId w:val="48"/>
   </w:num>
   <w:num w:numId="39">
-    <w:abstractNumId w:val="44"/>
+    <w:abstractNumId w:val="45"/>
   </w:num>
   <w:num w:numId="40">
-    <w:abstractNumId w:val="58"/>
+    <w:abstractNumId w:val="59"/>
   </w:num>
   <w:num w:numId="41">
-    <w:abstractNumId w:val="72"/>
+    <w:abstractNumId w:val="73"/>
   </w:num>
   <w:num w:numId="42">
-    <w:abstractNumId w:val="49"/>
+    <w:abstractNumId w:val="50"/>
   </w:num>
   <w:num w:numId="43">
     <w:abstractNumId w:val="16"/>
   </w:num>
   <w:num w:numId="44">
-    <w:abstractNumId w:val="60"/>
+    <w:abstractNumId w:val="61"/>
   </w:num>
   <w:num w:numId="45">
     <w:abstractNumId w:val="32"/>
   </w:num>
   <w:num w:numId="46">
-    <w:abstractNumId w:val="35"/>
+    <w:abstractNumId w:val="36"/>
   </w:num>
   <w:num w:numId="47">
-    <w:abstractNumId w:val="61"/>
+    <w:abstractNumId w:val="62"/>
   </w:num>
   <w:num w:numId="48">
-    <w:abstractNumId w:val="46"/>
+    <w:abstractNumId w:val="47"/>
   </w:num>
   <w:num w:numId="49">
-    <w:abstractNumId w:val="37"/>
+    <w:abstractNumId w:val="38"/>
   </w:num>
   <w:num w:numId="50">
     <w:abstractNumId w:val="15"/>
   </w:num>
   <w:num w:numId="51">
-    <w:abstractNumId w:val="70"/>
+    <w:abstractNumId w:val="71"/>
   </w:num>
   <w:num w:numId="52">
     <w:abstractNumId w:val="21"/>
   </w:num>
   <w:num w:numId="53">
-    <w:abstractNumId w:val="86"/>
+    <w:abstractNumId w:val="88"/>
   </w:num>
   <w:num w:numId="54">
-    <w:abstractNumId w:val="36"/>
+    <w:abstractNumId w:val="37"/>
   </w:num>
   <w:num w:numId="55">
-    <w:abstractNumId w:val="80"/>
+    <w:abstractNumId w:val="81"/>
   </w:num>
   <w:num w:numId="56">
     <w:abstractNumId w:val="11"/>
@@ -54241,13 +54513,13 @@
     <w:abstractNumId w:val="34"/>
   </w:num>
   <w:num w:numId="58">
-    <w:abstractNumId w:val="40"/>
+    <w:abstractNumId w:val="41"/>
   </w:num>
   <w:num w:numId="59">
     <w:abstractNumId w:val="19"/>
   </w:num>
   <w:num w:numId="60">
-    <w:abstractNumId w:val="42"/>
+    <w:abstractNumId w:val="43"/>
   </w:num>
   <w:num w:numId="61">
     <w:abstractNumId w:val="13"/>
@@ -54256,7 +54528,7 @@
     <w:abstractNumId w:val="20"/>
   </w:num>
   <w:num w:numId="63">
-    <w:abstractNumId w:val="59"/>
+    <w:abstractNumId w:val="60"/>
   </w:num>
   <w:num w:numId="64">
     <w:abstractNumId w:val="10"/>
@@ -54265,7 +54537,7 @@
     <w:abstractNumId w:val="33"/>
   </w:num>
   <w:num w:numId="66">
-    <w:abstractNumId w:val="55"/>
+    <w:abstractNumId w:val="56"/>
     <w:lvlOverride w:ilvl="0">
       <w:startOverride w:val="1"/>
     </w:lvlOverride>
@@ -54295,7 +54567,7 @@
     </w:lvlOverride>
   </w:num>
   <w:num w:numId="67">
-    <w:abstractNumId w:val="62"/>
+    <w:abstractNumId w:val="63"/>
     <w:lvlOverride w:ilvl="0">
       <w:startOverride w:val="1"/>
     </w:lvlOverride>
@@ -54325,37 +54597,37 @@
     </w:lvlOverride>
   </w:num>
   <w:num w:numId="68">
-    <w:abstractNumId w:val="68"/>
+    <w:abstractNumId w:val="69"/>
   </w:num>
   <w:num w:numId="69">
     <w:abstractNumId w:val="5"/>
   </w:num>
   <w:num w:numId="70">
-    <w:abstractNumId w:val="51"/>
+    <w:abstractNumId w:val="52"/>
   </w:num>
   <w:num w:numId="71">
     <w:abstractNumId w:val="12"/>
   </w:num>
   <w:num w:numId="72">
-    <w:abstractNumId w:val="76"/>
+    <w:abstractNumId w:val="77"/>
   </w:num>
   <w:num w:numId="73">
     <w:abstractNumId w:val="29"/>
   </w:num>
   <w:num w:numId="74">
-    <w:abstractNumId w:val="56"/>
+    <w:abstractNumId w:val="57"/>
   </w:num>
   <w:num w:numId="75">
-    <w:abstractNumId w:val="66"/>
+    <w:abstractNumId w:val="67"/>
   </w:num>
   <w:num w:numId="76">
-    <w:abstractNumId w:val="73"/>
+    <w:abstractNumId w:val="74"/>
   </w:num>
   <w:num w:numId="77">
-    <w:abstractNumId w:val="54"/>
+    <w:abstractNumId w:val="55"/>
   </w:num>
   <w:num w:numId="78">
-    <w:abstractNumId w:val="83"/>
+    <w:abstractNumId w:val="84"/>
   </w:num>
   <w:num w:numId="79">
     <w:abstractNumId w:val="22"/>
@@ -54364,22 +54636,22 @@
     <w:abstractNumId w:val="24"/>
   </w:num>
   <w:num w:numId="81">
-    <w:abstractNumId w:val="64"/>
+    <w:abstractNumId w:val="65"/>
   </w:num>
   <w:num w:numId="82">
-    <w:abstractNumId w:val="69"/>
+    <w:abstractNumId w:val="70"/>
   </w:num>
   <w:num w:numId="83">
-    <w:abstractNumId w:val="87"/>
+    <w:abstractNumId w:val="89"/>
   </w:num>
   <w:num w:numId="84">
     <w:abstractNumId w:val="23"/>
   </w:num>
   <w:num w:numId="85">
-    <w:abstractNumId w:val="79"/>
+    <w:abstractNumId w:val="80"/>
   </w:num>
   <w:num w:numId="86">
-    <w:abstractNumId w:val="41"/>
+    <w:abstractNumId w:val="42"/>
   </w:num>
   <w:num w:numId="87">
     <w:abstractNumId w:val="27"/>
@@ -54391,7 +54663,13 @@
     <w:abstractNumId w:val="6"/>
   </w:num>
   <w:num w:numId="90">
-    <w:abstractNumId w:val="65"/>
+    <w:abstractNumId w:val="66"/>
+  </w:num>
+  <w:num w:numId="91">
+    <w:abstractNumId w:val="35"/>
+  </w:num>
+  <w:num w:numId="92">
+    <w:abstractNumId w:val="87"/>
   </w:num>
   <w:numIdMacAtCleanup w:val="90"/>
 </w:numbering>
@@ -56283,6 +56561,10 @@
 </file>
 
 <file path=customXml/item1.xml><?xml version="1.0" encoding="utf-8"?>
+<b:Sources xmlns:b="http://schemas.openxmlformats.org/officeDocument/2006/bibliography" xmlns="http://schemas.openxmlformats.org/officeDocument/2006/bibliography" SelectedStyle="\APASixthEditionOfficeOnline.xsl" StyleName="APA" Version="6"/>
+</file>
+
+<file path=customXml/item2.xml><?xml version="1.0" encoding="utf-8"?>
 <?mso-contentType ?>
 <FormTemplates xmlns="http://schemas.microsoft.com/sharepoint/v3/contenttype/forms">
   <Display>DocumentLibraryForm</Display>
@@ -56291,17 +56573,7 @@
 </FormTemplates>
 </file>
 
-<file path=customXml/item2.xml><?xml version="1.0" encoding="utf-8"?>
-<b:Sources xmlns:b="http://schemas.openxmlformats.org/officeDocument/2006/bibliography" xmlns="http://schemas.openxmlformats.org/officeDocument/2006/bibliography" SelectedStyle="\APASixthEditionOfficeOnline.xsl" StyleName="APA" Version="6"/>
-</file>
-
 <file path=customXml/item3.xml><?xml version="1.0" encoding="utf-8"?>
-<p:properties xmlns:p="http://schemas.microsoft.com/office/2006/metadata/properties" xmlns:xsi="http://www.w3.org/2001/XMLSchema-instance" xmlns:pc="http://schemas.microsoft.com/office/infopath/2007/PartnerControls">
-  <documentManagement/>
-</p:properties>
-</file>
-
-<file path=customXml/item4.xml><?xml version="1.0" encoding="utf-8"?>
 <ct:contentTypeSchema xmlns:ct="http://schemas.microsoft.com/office/2006/metadata/contentType" xmlns:ma="http://schemas.microsoft.com/office/2006/metadata/properties/metaAttributes" ct:_="" ma:_="" ma:contentTypeName="Documento" ma:contentTypeID="0x010100A91860C7C8DB054DB918B6E26C34A932" ma:contentTypeVersion="12" ma:contentTypeDescription="Creare un nuovo documento." ma:contentTypeScope="" ma:versionID="082165e917120aa4f80f2f5bfb8d9e06">
   <xsd:schema xmlns:xsd="http://www.w3.org/2001/XMLSchema" xmlns:xs="http://www.w3.org/2001/XMLSchema" xmlns:p="http://schemas.microsoft.com/office/2006/metadata/properties" xmlns:ns3="6a5eb188-bd89-46d0-89b3-92dc3578405b" xmlns:ns4="a645c8e4-ec2b-416f-9f3e-9653ce982189" targetNamespace="http://schemas.microsoft.com/office/2006/metadata/properties" ma:root="true" ma:fieldsID="1612e82e64655ba278f25a9ba566810c" ns3:_="" ns4:_="">
     <xsd:import namespace="6a5eb188-bd89-46d0-89b3-92dc3578405b"/>
@@ -56518,7 +56790,21 @@
 </ct:contentTypeSchema>
 </file>
 
+<file path=customXml/item4.xml><?xml version="1.0" encoding="utf-8"?>
+<p:properties xmlns:p="http://schemas.microsoft.com/office/2006/metadata/properties" xmlns:xsi="http://www.w3.org/2001/XMLSchema-instance" xmlns:pc="http://schemas.microsoft.com/office/infopath/2007/PartnerControls">
+  <documentManagement/>
+</p:properties>
+</file>
+
 <file path=customXml/itemProps1.xml><?xml version="1.0" encoding="utf-8"?>
+<ds:datastoreItem xmlns:ds="http://schemas.openxmlformats.org/officeDocument/2006/customXml" ds:itemID="{2A74A6CB-1569-4B86-8452-2DDAC39C3880}">
+  <ds:schemaRefs>
+    <ds:schemaRef ds:uri="http://schemas.openxmlformats.org/officeDocument/2006/bibliography"/>
+  </ds:schemaRefs>
+</ds:datastoreItem>
+</file>
+
+<file path=customXml/itemProps2.xml><?xml version="1.0" encoding="utf-8"?>
 <ds:datastoreItem xmlns:ds="http://schemas.openxmlformats.org/officeDocument/2006/customXml" ds:itemID="{381ECE22-F875-499F-A959-EBAE3C08E16E}">
   <ds:schemaRefs>
     <ds:schemaRef ds:uri="http://schemas.microsoft.com/sharepoint/v3/contenttype/forms"/>
@@ -56526,24 +56812,7 @@
 </ds:datastoreItem>
 </file>
 
-<file path=customXml/itemProps2.xml><?xml version="1.0" encoding="utf-8"?>
-<ds:datastoreItem xmlns:ds="http://schemas.openxmlformats.org/officeDocument/2006/customXml" ds:itemID="{2A74A6CB-1569-4B86-8452-2DDAC39C3880}">
-  <ds:schemaRefs>
-    <ds:schemaRef ds:uri="http://schemas.openxmlformats.org/officeDocument/2006/bibliography"/>
-  </ds:schemaRefs>
-</ds:datastoreItem>
-</file>
-
 <file path=customXml/itemProps3.xml><?xml version="1.0" encoding="utf-8"?>
-<ds:datastoreItem xmlns:ds="http://schemas.openxmlformats.org/officeDocument/2006/customXml" ds:itemID="{D57236C8-1657-4C63-8036-968C78DFD3E9}">
-  <ds:schemaRefs>
-    <ds:schemaRef ds:uri="http://schemas.microsoft.com/office/2006/metadata/properties"/>
-    <ds:schemaRef ds:uri="http://schemas.microsoft.com/office/infopath/2007/PartnerControls"/>
-  </ds:schemaRefs>
-</ds:datastoreItem>
-</file>
-
-<file path=customXml/itemProps4.xml><?xml version="1.0" encoding="utf-8"?>
 <ds:datastoreItem xmlns:ds="http://schemas.openxmlformats.org/officeDocument/2006/customXml" ds:itemID="{05E38BA4-E7C5-48DD-A019-70D3D2DA86E7}">
   <ds:schemaRefs>
     <ds:schemaRef ds:uri="http://schemas.microsoft.com/office/2006/metadata/contentType"/>
@@ -56560,4 +56829,13 @@
     <ds:schemaRef ds:uri="http://schemas.microsoft.com/internal/obd"/>
   </ds:schemaRefs>
 </ds:datastoreItem>
+</file>
+
+<file path=customXml/itemProps4.xml><?xml version="1.0" encoding="utf-8"?>
+<ds:datastoreItem xmlns:ds="http://schemas.openxmlformats.org/officeDocument/2006/customXml" ds:itemID="{D57236C8-1657-4C63-8036-968C78DFD3E9}">
+  <ds:schemaRefs>
+    <ds:schemaRef ds:uri="http://schemas.microsoft.com/office/2006/metadata/properties"/>
+    <ds:schemaRef ds:uri="http://schemas.microsoft.com/office/infopath/2007/PartnerControls"/>
+  </ds:schemaRefs>
+</ds:datastoreItem>
 </file>
</xml_diff>